<commit_message>
titulo en ilustracion prueba
</commit_message>
<xml_diff>
--- a/TFC.docx
+++ b/TFC.docx
@@ -54,6 +54,7 @@
                 <w:calendar w:val="gregorian"/>
               </w:date>
             </w:sdtPr>
+            <w:sdtEndPr/>
             <w:sdtContent>
               <w:r>
                 <w:rPr>
@@ -248,6 +249,7 @@
                     <w:dataBinding w:prefixMappings="xmlns:ns0='http://schemas.openxmlformats.org/package/2006/metadata/core-properties' xmlns:ns1='http://purl.org/dc/elements/1.1/'" w:xpath="/ns0:coreProperties[1]/ns1:subject[1]" w:storeItemID="{6C3C8BC8-F283-45AE-878A-BAB7291924A1}"/>
                     <w:text/>
                   </w:sdtPr>
+                  <w:sdtEndPr/>
                   <w:sdtContent>
                     <w:r>
                       <w:rPr>
@@ -311,12 +313,10 @@
                     </w:rPr>
                     <w:alias w:val="Autor"/>
                     <w:id w:val="19000724"/>
-                    <w:placeholder>
-                      <w:docPart w:val="7A504315A81645F88BCF4306AAECDA0D"/>
-                    </w:placeholder>
                     <w:dataBinding w:prefixMappings="xmlns:ns0='http://schemas.openxmlformats.org/package/2006/metadata/core-properties' xmlns:ns1='http://purl.org/dc/elements/1.1/'" w:xpath="/ns0:coreProperties[1]/ns1:creator[1]" w:storeItemID="{6C3C8BC8-F283-45AE-878A-BAB7291924A1}"/>
                     <w:text/>
                   </w:sdtPr>
+                  <w:sdtEndPr/>
                   <w:sdtContent>
                     <w:r>
                       <w:rPr>
@@ -529,6 +529,7 @@
                                       <w:dataBinding w:prefixMappings="xmlns:ns0='http://schemas.openxmlformats.org/officeDocument/2006/extended-properties'" w:xpath="/ns0:Properties[1]/ns0:Company[1]" w:storeItemID="{6668398D-A668-4E3E-A5EB-62B293D839F1}"/>
                                       <w:text/>
                                     </w:sdtPr>
+                                    <w:sdtEndPr/>
                                     <w:sdtContent>
                                       <w:tc>
                                         <w:tcPr>
@@ -572,6 +573,7 @@
                                       <w:dataBinding w:prefixMappings="xmlns:ns0='http://schemas.openxmlformats.org/package/2006/metadata/core-properties' xmlns:ns1='http://purl.org/dc/elements/1.1/'" w:xpath="/ns0:coreProperties[1]/ns1:title[1]" w:storeItemID="{6C3C8BC8-F283-45AE-878A-BAB7291924A1}"/>
                                       <w:text/>
                                     </w:sdtPr>
+                                    <w:sdtEndPr/>
                                     <w:sdtContent>
                                       <w:tc>
                                         <w:tcPr>
@@ -682,6 +684,7 @@
                                 <w:dataBinding w:prefixMappings="xmlns:ns0='http://schemas.openxmlformats.org/officeDocument/2006/extended-properties'" w:xpath="/ns0:Properties[1]/ns0:Company[1]" w:storeItemID="{6668398D-A668-4E3E-A5EB-62B293D839F1}"/>
                                 <w:text/>
                               </w:sdtPr>
+                              <w:sdtEndPr/>
                               <w:sdtContent>
                                 <w:tc>
                                   <w:tcPr>
@@ -725,6 +728,7 @@
                                 <w:dataBinding w:prefixMappings="xmlns:ns0='http://schemas.openxmlformats.org/package/2006/metadata/core-properties' xmlns:ns1='http://purl.org/dc/elements/1.1/'" w:xpath="/ns0:coreProperties[1]/ns1:title[1]" w:storeItemID="{6C3C8BC8-F283-45AE-878A-BAB7291924A1}"/>
                                 <w:text/>
                               </w:sdtPr>
+                              <w:sdtEndPr/>
                               <w:sdtContent>
                                 <w:tc>
                                   <w:tcPr>
@@ -821,6 +825,7 @@
           <w:docPartUnique/>
         </w:docPartObj>
       </w:sdtPr>
+      <w:sdtEndPr/>
       <w:sdtContent>
         <w:p>
           <w:pPr>
@@ -6817,6 +6822,7 @@
     </w:p>
     <w:p>
       <w:pPr>
+        <w:keepNext/>
         <w:jc w:val="center"/>
       </w:pPr>
       <w:r>
@@ -6825,7 +6831,7 @@
           <w:lang w:eastAsia="es-ES"/>
         </w:rPr>
         <w:drawing>
-          <wp:inline distT="0" distB="0" distL="0" distR="0">
+          <wp:inline distT="0" distB="0" distL="0" distR="0" wp14:anchorId="52DE4343" wp14:editId="33C75435">
             <wp:extent cx="2339340" cy="510540"/>
             <wp:effectExtent l="0" t="0" r="3810" b="3810"/>
             <wp:docPr id="4" name="Imagen 4" descr="Kotlin logo.svg"/>
@@ -6876,6 +6882,33 @@
     </w:p>
     <w:p>
       <w:pPr>
+        <w:pStyle w:val="Epgrafe"/>
+        <w:jc w:val="center"/>
+      </w:pPr>
+      <w:r>
+        <w:t xml:space="preserve">Ilustración </w:t>
+      </w:r>
+      <w:fldSimple w:instr=" SEQ Ilustración \* ARABIC ">
+        <w:r>
+          <w:rPr>
+            <w:noProof/>
+          </w:rPr>
+          <w:t>1</w:t>
+        </w:r>
+      </w:fldSimple>
+      <w:r>
+        <w:t xml:space="preserve"> </w:t>
+      </w:r>
+      <w:proofErr w:type="spellStart"/>
+      <w:r>
+        <w:t>kotlin</w:t>
+      </w:r>
+      <w:bookmarkStart w:id="7" w:name="_GoBack"/>
+      <w:bookmarkEnd w:id="7"/>
+      <w:proofErr w:type="spellEnd"/>
+    </w:p>
+    <w:p>
+      <w:pPr>
         <w:pStyle w:val="Ttulo4"/>
       </w:pPr>
       <w:r>
@@ -6887,14 +6920,14 @@
       <w:pPr>
         <w:pStyle w:val="Ttulo3"/>
       </w:pPr>
-      <w:bookmarkStart w:id="7" w:name="_Toc67047685"/>
+      <w:bookmarkStart w:id="8" w:name="_Toc67047685"/>
       <w:r>
         <w:t>Java</w:t>
       </w:r>
       <w:r>
         <w:t>.</w:t>
       </w:r>
-      <w:bookmarkEnd w:id="7"/>
+      <w:bookmarkEnd w:id="8"/>
     </w:p>
     <w:p/>
     <w:p>
@@ -6907,7 +6940,7 @@
       <w:pPr>
         <w:pStyle w:val="Ttulo3"/>
       </w:pPr>
-      <w:bookmarkStart w:id="8" w:name="_Toc67047686"/>
+      <w:bookmarkStart w:id="9" w:name="_Toc67047686"/>
       <w:proofErr w:type="spellStart"/>
       <w:r>
         <w:t>NoSQL</w:t>
@@ -6916,28 +6949,28 @@
       <w:r>
         <w:t>.</w:t>
       </w:r>
-      <w:bookmarkEnd w:id="8"/>
+      <w:bookmarkEnd w:id="9"/>
     </w:p>
     <w:p/>
     <w:p>
       <w:pPr>
         <w:pStyle w:val="Ttulo2"/>
       </w:pPr>
-      <w:bookmarkStart w:id="9" w:name="_Toc67047687"/>
+      <w:bookmarkStart w:id="10" w:name="_Toc67047687"/>
       <w:r>
         <w:t>Desarrollo de la aplicación.</w:t>
       </w:r>
-      <w:bookmarkEnd w:id="9"/>
+      <w:bookmarkEnd w:id="10"/>
     </w:p>
     <w:p>
       <w:pPr>
         <w:pStyle w:val="Ttulo3"/>
       </w:pPr>
-      <w:bookmarkStart w:id="10" w:name="_Toc67047688"/>
+      <w:bookmarkStart w:id="11" w:name="_Toc67047688"/>
       <w:r>
         <w:t>Fase inicial.</w:t>
       </w:r>
-      <w:bookmarkEnd w:id="10"/>
+      <w:bookmarkEnd w:id="11"/>
     </w:p>
     <w:p>
       <w:pPr>
@@ -6997,7 +7030,11 @@
         <w:t>Al ser un proyecto para un Trabajo Final de Ciclo (TFC), la rentabilidad para nosotros será la posible nota que podamos conseguir con la presentación de este proyecto, por ello creemos que este podría ser considerada una gran idea.</w:t>
       </w:r>
       <w:r>
-        <w:t xml:space="preserve"> Este proyecto consistirá en un grupo de 5 personas; Cristian </w:t>
+        <w:t xml:space="preserve"> Este proyecto consistirá en un grupo de 5 </w:t>
+      </w:r>
+      <w:r>
+        <w:lastRenderedPageBreak/>
+        <w:t xml:space="preserve">personas; Cristian </w:t>
       </w:r>
       <w:proofErr w:type="spellStart"/>
       <w:r>
@@ -7011,11 +7048,7 @@
         <w:t>Gómez</w:t>
       </w:r>
       <w:r>
-        <w:t xml:space="preserve">, Miguel Herrero y Sergio del </w:t>
-      </w:r>
-      <w:r>
-        <w:lastRenderedPageBreak/>
-        <w:t>Prado; creemos que con esa cantidad de miembros en el equipo, tendremos un equipo fuerte, aunque el número sea elevado.</w:t>
+        <w:t>, Miguel Herrero y Sergio del Prado; creemos que con esa cantidad de miembros en el equipo, tendremos un equipo fuerte, aunque el número sea elevado.</w:t>
       </w:r>
     </w:p>
     <w:p/>
@@ -7023,11 +7056,11 @@
       <w:pPr>
         <w:pStyle w:val="Ttulo3"/>
       </w:pPr>
-      <w:bookmarkStart w:id="11" w:name="_Toc67047689"/>
+      <w:bookmarkStart w:id="12" w:name="_Toc67047689"/>
       <w:r>
         <w:t>Análisis.</w:t>
       </w:r>
-      <w:bookmarkEnd w:id="11"/>
+      <w:bookmarkEnd w:id="12"/>
     </w:p>
     <w:p>
       <w:r>
@@ -7416,15 +7449,7 @@
           <w:sz w:val="22"/>
           <w:szCs w:val="22"/>
         </w:rPr>
-        <w:t>puede se</w:t>
-      </w:r>
-      <w:r>
-        <w:rPr>
-          <w:rFonts w:ascii="Calibri" w:hAnsi="Calibri"/>
-          <w:sz w:val="22"/>
-          <w:szCs w:val="22"/>
-        </w:rPr>
-        <w:t>r NULO si existe correo electrónico</w:t>
+        <w:t>puede ser NULO si existe correo electrónico</w:t>
       </w:r>
     </w:p>
     <w:p>
@@ -7699,8 +7724,6 @@
         </w:rPr>
         <w:t>GIF</w:t>
       </w:r>
-      <w:bookmarkStart w:id="12" w:name="_GoBack"/>
-      <w:bookmarkEnd w:id="12"/>
     </w:p>
     <w:p>
       <w:pPr>
@@ -8362,15 +8385,8 @@
           <w:sz w:val="22"/>
           <w:szCs w:val="22"/>
         </w:rPr>
-        <w:t>Modificar</w:t>
-      </w:r>
-      <w:r>
-        <w:rPr>
-          <w:rFonts w:ascii="Calibri" w:hAnsi="Calibri"/>
-          <w:sz w:val="22"/>
-          <w:szCs w:val="22"/>
-        </w:rPr>
-        <w:t xml:space="preserve"> </w:t>
+        <w:lastRenderedPageBreak/>
+        <w:t xml:space="preserve">Modificar </w:t>
       </w:r>
       <w:r>
         <w:rPr>
@@ -8419,7 +8435,6 @@
           <w:sz w:val="22"/>
           <w:szCs w:val="22"/>
         </w:rPr>
-        <w:lastRenderedPageBreak/>
         <w:t xml:space="preserve">Modificar </w:t>
       </w:r>
       <w:r>
@@ -10606,6 +10621,7 @@
           <w:dataBinding w:prefixMappings="xmlns:ns0='http://schemas.openxmlformats.org/package/2006/metadata/core-properties' xmlns:ns1='http://purl.org/dc/elements/1.1/'" w:xpath="/ns0:coreProperties[1]/ns1:title[1]" w:storeItemID="{6C3C8BC8-F283-45AE-878A-BAB7291924A1}"/>
           <w:text/>
         </w:sdtPr>
+        <w:sdtEndPr/>
         <w:sdtContent>
           <w:tc>
             <w:tcPr>
@@ -10648,6 +10664,7 @@
             <w:calendar w:val="gregorian"/>
           </w:date>
         </w:sdtPr>
+        <w:sdtEndPr/>
         <w:sdtContent>
           <w:tc>
             <w:tcPr>
@@ -11885,6 +11902,25 @@
       <w:lang w:eastAsia="es-ES"/>
     </w:rPr>
   </w:style>
+  <w:style w:type="paragraph" w:styleId="Epgrafe">
+    <w:name w:val="caption"/>
+    <w:basedOn w:val="Normal"/>
+    <w:next w:val="Normal"/>
+    <w:uiPriority w:val="35"/>
+    <w:unhideWhenUsed/>
+    <w:qFormat/>
+    <w:rsid w:val="00F50F88"/>
+    <w:pPr>
+      <w:spacing w:line="240" w:lineRule="auto"/>
+    </w:pPr>
+    <w:rPr>
+      <w:b/>
+      <w:bCs/>
+      <w:color w:val="4F81BD" w:themeColor="accent1"/>
+      <w:sz w:val="18"/>
+      <w:szCs w:val="18"/>
+    </w:rPr>
+  </w:style>
 </w:styles>
 </file>
 
@@ -12764,6 +12800,25 @@
       <w:lang w:eastAsia="es-ES"/>
     </w:rPr>
   </w:style>
+  <w:style w:type="paragraph" w:styleId="Epgrafe">
+    <w:name w:val="caption"/>
+    <w:basedOn w:val="Normal"/>
+    <w:next w:val="Normal"/>
+    <w:uiPriority w:val="35"/>
+    <w:unhideWhenUsed/>
+    <w:qFormat/>
+    <w:rsid w:val="00F50F88"/>
+    <w:pPr>
+      <w:spacing w:line="240" w:lineRule="auto"/>
+    </w:pPr>
+    <w:rPr>
+      <w:b/>
+      <w:bCs/>
+      <w:color w:val="4F81BD" w:themeColor="accent1"/>
+      <w:sz w:val="18"/>
+      <w:szCs w:val="18"/>
+    </w:rPr>
+  </w:style>
 </w:styles>
 </file>
 
@@ -12797,37 +12852,6 @@
               <w:szCs w:val="32"/>
             </w:rPr>
             <w:t>[Seleccione la fecha]</w:t>
-          </w:r>
-        </w:p>
-      </w:docPartBody>
-    </w:docPart>
-    <w:docPart>
-      <w:docPartPr>
-        <w:name w:val="E698F025D7994BDBB154ECA708A5BA9E"/>
-        <w:category>
-          <w:name w:val="General"/>
-          <w:gallery w:val="placeholder"/>
-        </w:category>
-        <w:types>
-          <w:type w:val="bbPlcHdr"/>
-        </w:types>
-        <w:behaviors>
-          <w:behavior w:val="content"/>
-        </w:behaviors>
-        <w:guid w:val="{7D264C64-31EE-4606-8836-3E84524529FC}"/>
-      </w:docPartPr>
-      <w:docPartBody>
-        <w:p>
-          <w:pPr>
-            <w:pStyle w:val="E698F025D7994BDBB154ECA708A5BA9E"/>
-          </w:pPr>
-          <w:r>
-            <w:rPr>
-              <w:color w:val="000000" w:themeColor="text1"/>
-              <w:sz w:val="32"/>
-              <w:szCs w:val="32"/>
-            </w:rPr>
-            <w:t>[Escriba el subtítulo del documento]</w:t>
           </w:r>
         </w:p>
       </w:docPartBody>
@@ -12884,8 +12908,9 @@
     <w:panose1 w:val="020B0604030504040204"/>
     <w:charset w:val="00"/>
     <w:family w:val="swiss"/>
+    <w:notTrueType/>
     <w:pitch w:val="variable"/>
-    <w:sig w:usb0="E1002EFF" w:usb1="C000605B" w:usb2="00000029" w:usb3="00000000" w:csb0="000101FF" w:csb1="00000000"/>
+    <w:sig w:usb0="00000003" w:usb1="00000000" w:usb2="00000000" w:usb3="00000000" w:csb0="00000001" w:csb1="00000000"/>
   </w:font>
 </w:fonts>
 </file>
@@ -12906,6 +12931,7 @@
   <w:rsids>
     <w:rsidRoot w:val="00752187"/>
     <w:rsid w:val="000826AF"/>
+    <w:rsid w:val="001C2AF2"/>
     <w:rsid w:val="00752187"/>
     <w:rsid w:val="007D2AD8"/>
     <w:rsid w:val="009F0417"/>
@@ -13764,7 +13790,7 @@
 </file>
 
 <file path=customXml/itemProps2.xml><?xml version="1.0" encoding="utf-8"?>
-<ds:datastoreItem xmlns:ds="http://schemas.openxmlformats.org/officeDocument/2006/customXml" ds:itemID="{3E213B89-F10C-429B-83C2-BEAD53CA30C9}">
+<ds:datastoreItem xmlns:ds="http://schemas.openxmlformats.org/officeDocument/2006/customXml" ds:itemID="{327E406B-EEB1-48DC-8EA3-A515A10E2C9F}">
   <ds:schemaRefs>
     <ds:schemaRef ds:uri="http://schemas.openxmlformats.org/officeDocument/2006/bibliography"/>
   </ds:schemaRefs>

</xml_diff>

<commit_message>
nombre chit chat puesto
</commit_message>
<xml_diff>
--- a/TFC.docx
+++ b/TFC.docx
@@ -2,8 +2,6 @@
 <file path=word/document.xml><?xml version="1.0" encoding="utf-8"?>
 <w:document xmlns:wpc="http://schemas.microsoft.com/office/word/2010/wordprocessingCanvas" xmlns:mc="http://schemas.openxmlformats.org/markup-compatibility/2006" xmlns:o="urn:schemas-microsoft-com:office:office" xmlns:r="http://schemas.openxmlformats.org/officeDocument/2006/relationships" xmlns:m="http://schemas.openxmlformats.org/officeDocument/2006/math" xmlns:v="urn:schemas-microsoft-com:vml" xmlns:wp14="http://schemas.microsoft.com/office/word/2010/wordprocessingDrawing" xmlns:wp="http://schemas.openxmlformats.org/drawingml/2006/wordprocessingDrawing" xmlns:w10="urn:schemas-microsoft-com:office:word" xmlns:w="http://schemas.openxmlformats.org/wordprocessingml/2006/main" xmlns:w14="http://schemas.microsoft.com/office/word/2010/wordml" xmlns:wpg="http://schemas.microsoft.com/office/word/2010/wordprocessingGroup" xmlns:wpi="http://schemas.microsoft.com/office/word/2010/wordprocessingInk" xmlns:wne="http://schemas.microsoft.com/office/word/2006/wordml" xmlns:wps="http://schemas.microsoft.com/office/word/2010/wordprocessingShape" mc:Ignorable="w14 wp14">
   <w:body>
-    <w:bookmarkStart w:id="0" w:name="_GoBack" w:displacedByCustomXml="next"/>
-    <w:bookmarkEnd w:id="0" w:displacedByCustomXml="next"/>
     <w:sdt>
       <w:sdtPr>
         <w:rPr>
@@ -171,9 +169,6 @@
               </w:rPr>
               <w:alias w:val="Fecha"/>
               <w:id w:val="19000712"/>
-              <w:placeholder>
-                <w:docPart w:val="B7153E14B7A34F44A19D41FB2232ACB4"/>
-              </w:placeholder>
               <w:dataBinding w:prefixMappings="xmlns:ns0='http://schemas.microsoft.com/office/2006/coverPageProps'" w:xpath="/ns0:CoverPageProperties[1]/ns0:PublishDate[1]" w:storeItemID="{55AF091B-3C7A-41E3-B477-F2FDAA23CFDA}"/>
               <w:date w:fullDate="2021-06-16T00:00:00Z">
                 <w:dateFormat w:val="d-M-yyyy"/>
@@ -182,6 +177,7 @@
                 <w:calendar w:val="gregorian"/>
               </w:date>
             </w:sdtPr>
+            <w:sdtEndPr/>
             <w:sdtContent>
               <w:r>
                 <w:rPr>
@@ -242,6 +238,7 @@
                     <w:dataBinding w:prefixMappings="xmlns:ns0='http://schemas.openxmlformats.org/package/2006/metadata/core-properties' xmlns:ns1='http://purl.org/dc/elements/1.1/'" w:xpath="/ns0:coreProperties[1]/ns1:subject[1]" w:storeItemID="{6C3C8BC8-F283-45AE-878A-BAB7291924A1}"/>
                     <w:text/>
                   </w:sdtPr>
+                  <w:sdtEndPr/>
                   <w:sdtContent>
                     <w:r>
                       <w:rPr>
@@ -308,6 +305,7 @@
                     <w:dataBinding w:prefixMappings="xmlns:ns0='http://schemas.openxmlformats.org/package/2006/metadata/core-properties' xmlns:ns1='http://purl.org/dc/elements/1.1/'" w:xpath="/ns0:coreProperties[1]/ns1:creator[1]" w:storeItemID="{6C3C8BC8-F283-45AE-878A-BAB7291924A1}"/>
                     <w:text/>
                   </w:sdtPr>
+                  <w:sdtEndPr/>
                   <w:sdtContent>
                     <w:r>
                       <w:rPr>
@@ -513,6 +511,7 @@
                                       <w:dataBinding w:prefixMappings="xmlns:ns0='http://schemas.openxmlformats.org/officeDocument/2006/extended-properties'" w:xpath="/ns0:Properties[1]/ns0:Company[1]" w:storeItemID="{6668398D-A668-4E3E-A5EB-62B293D839F1}"/>
                                       <w:text/>
                                     </w:sdtPr>
+                                    <w:sdtEndPr/>
                                     <w:sdtContent>
                                       <w:tc>
                                         <w:tcPr>
@@ -556,6 +555,7 @@
                                       <w:dataBinding w:prefixMappings="xmlns:ns0='http://schemas.openxmlformats.org/package/2006/metadata/core-properties' xmlns:ns1='http://purl.org/dc/elements/1.1/'" w:xpath="/ns0:coreProperties[1]/ns1:title[1]" w:storeItemID="{6C3C8BC8-F283-45AE-878A-BAB7291924A1}"/>
                                       <w:text/>
                                     </w:sdtPr>
+                                    <w:sdtEndPr/>
                                     <w:sdtContent>
                                       <w:tc>
                                         <w:tcPr>
@@ -573,15 +573,6 @@
                                               <w:szCs w:val="48"/>
                                             </w:rPr>
                                           </w:pPr>
-                                          <w:r>
-                                            <w:rPr>
-                                              <w:smallCaps/>
-                                              <w:color w:val="FFFFFF" w:themeColor="background1"/>
-                                              <w:sz w:val="48"/>
-                                              <w:szCs w:val="48"/>
-                                            </w:rPr>
-                                            <w:t>aplicación ‘&lt;</w:t>
-                                          </w:r>
                                           <w:proofErr w:type="spellStart"/>
                                           <w:r>
                                             <w:rPr>
@@ -590,7 +581,7 @@
                                               <w:sz w:val="48"/>
                                               <w:szCs w:val="48"/>
                                             </w:rPr>
-                                            <w:t>nombreapp</w:t>
+                                            <w:t>Chit</w:t>
                                           </w:r>
                                           <w:proofErr w:type="spellEnd"/>
                                           <w:r>
@@ -600,7 +591,7 @@
                                               <w:sz w:val="48"/>
                                               <w:szCs w:val="48"/>
                                             </w:rPr>
-                                            <w:t>&gt;’</w:t>
+                                            <w:t xml:space="preserve"> chat</w:t>
                                           </w:r>
                                         </w:p>
                                       </w:tc>
@@ -666,6 +657,7 @@
                                 <w:dataBinding w:prefixMappings="xmlns:ns0='http://schemas.openxmlformats.org/officeDocument/2006/extended-properties'" w:xpath="/ns0:Properties[1]/ns0:Company[1]" w:storeItemID="{6668398D-A668-4E3E-A5EB-62B293D839F1}"/>
                                 <w:text/>
                               </w:sdtPr>
+                              <w:sdtEndPr/>
                               <w:sdtContent>
                                 <w:tc>
                                   <w:tcPr>
@@ -709,6 +701,7 @@
                                 <w:dataBinding w:prefixMappings="xmlns:ns0='http://schemas.openxmlformats.org/package/2006/metadata/core-properties' xmlns:ns1='http://purl.org/dc/elements/1.1/'" w:xpath="/ns0:coreProperties[1]/ns1:title[1]" w:storeItemID="{6C3C8BC8-F283-45AE-878A-BAB7291924A1}"/>
                                 <w:text/>
                               </w:sdtPr>
+                              <w:sdtEndPr/>
                               <w:sdtContent>
                                 <w:tc>
                                   <w:tcPr>
@@ -726,15 +719,6 @@
                                         <w:szCs w:val="48"/>
                                       </w:rPr>
                                     </w:pPr>
-                                    <w:r>
-                                      <w:rPr>
-                                        <w:smallCaps/>
-                                        <w:color w:val="FFFFFF" w:themeColor="background1"/>
-                                        <w:sz w:val="48"/>
-                                        <w:szCs w:val="48"/>
-                                      </w:rPr>
-                                      <w:t>aplicación ‘&lt;</w:t>
-                                    </w:r>
                                     <w:proofErr w:type="spellStart"/>
                                     <w:r>
                                       <w:rPr>
@@ -743,7 +727,7 @@
                                         <w:sz w:val="48"/>
                                         <w:szCs w:val="48"/>
                                       </w:rPr>
-                                      <w:t>nombreapp</w:t>
+                                      <w:t>Chit</w:t>
                                     </w:r>
                                     <w:proofErr w:type="spellEnd"/>
                                     <w:r>
@@ -753,7 +737,7 @@
                                         <w:sz w:val="48"/>
                                         <w:szCs w:val="48"/>
                                       </w:rPr>
-                                      <w:t>&gt;’</w:t>
+                                      <w:t xml:space="preserve"> chat</w:t>
                                     </w:r>
                                   </w:p>
                                 </w:tc>
@@ -805,6 +789,7 @@
           <w:docPartUnique/>
         </w:docPartObj>
       </w:sdtPr>
+      <w:sdtEndPr/>
       <w:sdtContent>
         <w:p>
           <w:pPr>
@@ -813,6 +798,8 @@
           <w:r>
             <w:t>Contenido</w:t>
           </w:r>
+          <w:bookmarkStart w:id="0" w:name="_GoBack"/>
+          <w:bookmarkEnd w:id="0"/>
         </w:p>
         <w:p>
           <w:pPr>
@@ -6867,14 +6854,27 @@
       <w:r>
         <w:t xml:space="preserve">Ilustración </w:t>
       </w:r>
-      <w:fldSimple w:instr=" SEQ Ilustración \* ARABIC ">
-        <w:r>
-          <w:rPr>
-            <w:noProof/>
-          </w:rPr>
-          <w:t>1</w:t>
-        </w:r>
-      </w:fldSimple>
+      <w:r>
+        <w:fldChar w:fldCharType="begin"/>
+      </w:r>
+      <w:r>
+        <w:instrText xml:space="preserve"> SEQ Ilustración \* ARABIC </w:instrText>
+      </w:r>
+      <w:r>
+        <w:fldChar w:fldCharType="separate"/>
+      </w:r>
+      <w:r>
+        <w:rPr>
+          <w:noProof/>
+        </w:rPr>
+        <w:t>1</w:t>
+      </w:r>
+      <w:r>
+        <w:rPr>
+          <w:noProof/>
+        </w:rPr>
+        <w:fldChar w:fldCharType="end"/>
+      </w:r>
       <w:r>
         <w:t xml:space="preserve"> </w:t>
       </w:r>
@@ -10285,6 +10285,7 @@
           <w:dataBinding w:prefixMappings="xmlns:ns0='http://schemas.openxmlformats.org/package/2006/metadata/core-properties' xmlns:ns1='http://purl.org/dc/elements/1.1/'" w:xpath="/ns0:coreProperties[1]/ns1:title[1]" w:storeItemID="{6C3C8BC8-F283-45AE-878A-BAB7291924A1}"/>
           <w:text/>
         </w:sdtPr>
+        <w:sdtEndPr/>
         <w:sdtContent>
           <w:tc>
             <w:tcPr>
@@ -10306,7 +10307,7 @@
                   <w:caps/>
                   <w:color w:val="FFFFFF" w:themeColor="background1"/>
                 </w:rPr>
-                <w:t>aplicación ‘&lt;nombreapp&gt;’</w:t>
+                <w:t>Chit chat</w:t>
               </w:r>
             </w:p>
           </w:tc>
@@ -10327,6 +10328,7 @@
             <w:calendar w:val="gregorian"/>
           </w:date>
         </w:sdtPr>
+        <w:sdtEndPr/>
         <w:sdtContent>
           <w:tc>
             <w:tcPr>
@@ -12484,631 +12486,6 @@
 </w:styles>
 </file>
 
-<file path=word/glossary/document.xml><?xml version="1.0" encoding="utf-8"?>
-<w:glossaryDocument xmlns:wpc="http://schemas.microsoft.com/office/word/2010/wordprocessingCanvas" xmlns:mc="http://schemas.openxmlformats.org/markup-compatibility/2006" xmlns:o="urn:schemas-microsoft-com:office:office" xmlns:r="http://schemas.openxmlformats.org/officeDocument/2006/relationships" xmlns:m="http://schemas.openxmlformats.org/officeDocument/2006/math" xmlns:v="urn:schemas-microsoft-com:vml" xmlns:wp14="http://schemas.microsoft.com/office/word/2010/wordprocessingDrawing" xmlns:wp="http://schemas.openxmlformats.org/drawingml/2006/wordprocessingDrawing" xmlns:w10="urn:schemas-microsoft-com:office:word" xmlns:w="http://schemas.openxmlformats.org/wordprocessingml/2006/main" xmlns:w14="http://schemas.microsoft.com/office/word/2010/wordml" xmlns:wpg="http://schemas.microsoft.com/office/word/2010/wordprocessingGroup" xmlns:wpi="http://schemas.microsoft.com/office/word/2010/wordprocessingInk" xmlns:wne="http://schemas.microsoft.com/office/word/2006/wordml" xmlns:wps="http://schemas.microsoft.com/office/word/2010/wordprocessingShape" mc:Ignorable="w14 wp14"/>
-</file>
-
-<file path=word/glossary/fontTable.xml><?xml version="1.0" encoding="utf-8"?>
-<w:fonts xmlns:mc="http://schemas.openxmlformats.org/markup-compatibility/2006" xmlns:r="http://schemas.openxmlformats.org/officeDocument/2006/relationships" xmlns:w="http://schemas.openxmlformats.org/wordprocessingml/2006/main" xmlns:w14="http://schemas.microsoft.com/office/word/2010/wordml" mc:Ignorable="w14">
-  <w:font w:name="Symbol">
-    <w:panose1 w:val="05050102010706020507"/>
-    <w:charset w:val="02"/>
-    <w:family w:val="roman"/>
-    <w:pitch w:val="variable"/>
-    <w:sig w:usb0="00000000" w:usb1="10000000" w:usb2="00000000" w:usb3="00000000" w:csb0="80000000" w:csb1="00000000"/>
-  </w:font>
-  <w:font w:name="Times New Roman">
-    <w:panose1 w:val="02020603050405020304"/>
-    <w:charset w:val="00"/>
-    <w:family w:val="roman"/>
-    <w:pitch w:val="variable"/>
-    <w:sig w:usb0="E0002EFF" w:usb1="C0007843" w:usb2="00000009" w:usb3="00000000" w:csb0="000001FF" w:csb1="00000000"/>
-  </w:font>
-  <w:font w:name="Courier New">
-    <w:panose1 w:val="02070309020205020404"/>
-    <w:charset w:val="00"/>
-    <w:family w:val="modern"/>
-    <w:pitch w:val="fixed"/>
-    <w:sig w:usb0="E0002AFF" w:usb1="C0007843" w:usb2="00000009" w:usb3="00000000" w:csb0="000001FF" w:csb1="00000000"/>
-  </w:font>
-  <w:font w:name="Wingdings">
-    <w:panose1 w:val="05000000000000000000"/>
-    <w:charset w:val="02"/>
-    <w:family w:val="auto"/>
-    <w:pitch w:val="variable"/>
-    <w:sig w:usb0="00000000" w:usb1="10000000" w:usb2="00000000" w:usb3="00000000" w:csb0="80000000" w:csb1="00000000"/>
-  </w:font>
-  <w:font w:name="Calibri">
-    <w:panose1 w:val="020F0502020204030204"/>
-    <w:charset w:val="00"/>
-    <w:family w:val="swiss"/>
-    <w:pitch w:val="variable"/>
-    <w:sig w:usb0="E00002FF" w:usb1="4000ACFF" w:usb2="00000001" w:usb3="00000000" w:csb0="0000019F" w:csb1="00000000"/>
-  </w:font>
-  <w:font w:name="Cambria">
-    <w:panose1 w:val="02040503050406030204"/>
-    <w:charset w:val="00"/>
-    <w:family w:val="roman"/>
-    <w:pitch w:val="variable"/>
-    <w:sig w:usb0="E00002FF" w:usb1="400004FF" w:usb2="00000000" w:usb3="00000000" w:csb0="0000019F" w:csb1="00000000"/>
-  </w:font>
-  <w:font w:name="Tahoma">
-    <w:panose1 w:val="020B0604030504040204"/>
-    <w:charset w:val="00"/>
-    <w:family w:val="swiss"/>
-    <w:pitch w:val="variable"/>
-    <w:sig w:usb0="E1002EFF" w:usb1="C000605B" w:usb2="00000029" w:usb3="00000000" w:csb0="000101FF" w:csb1="00000000"/>
-  </w:font>
-</w:fonts>
-</file>
-
-<file path=word/glossary/settings.xml><?xml version="1.0" encoding="utf-8"?>
-<w:settings xmlns:mc="http://schemas.openxmlformats.org/markup-compatibility/2006" xmlns:o="urn:schemas-microsoft-com:office:office" xmlns:r="http://schemas.openxmlformats.org/officeDocument/2006/relationships" xmlns:m="http://schemas.openxmlformats.org/officeDocument/2006/math" xmlns:v="urn:schemas-microsoft-com:vml" xmlns:w10="urn:schemas-microsoft-com:office:word" xmlns:w="http://schemas.openxmlformats.org/wordprocessingml/2006/main" xmlns:w14="http://schemas.microsoft.com/office/word/2010/wordml" xmlns:sl="http://schemas.openxmlformats.org/schemaLibrary/2006/main" mc:Ignorable="w14">
-  <w:view w:val="normal"/>
-  <w:defaultTabStop w:val="708"/>
-  <w:hyphenationZone w:val="425"/>
-  <w:characterSpacingControl w:val="doNotCompress"/>
-  <w:compat>
-    <w:useFELayout/>
-    <w:compatSetting w:name="compatibilityMode" w:uri="http://schemas.microsoft.com/office/word" w:val="14"/>
-    <w:compatSetting w:name="overrideTableStyleFontSizeAndJustification" w:uri="http://schemas.microsoft.com/office/word" w:val="1"/>
-    <w:compatSetting w:name="enableOpenTypeFeatures" w:uri="http://schemas.microsoft.com/office/word" w:val="1"/>
-    <w:compatSetting w:name="doNotFlipMirrorIndents" w:uri="http://schemas.microsoft.com/office/word" w:val="1"/>
-  </w:compat>
-  <w:rsids>
-    <w:rsidRoot w:val="00752187"/>
-    <w:rsid w:val="000826AF"/>
-    <w:rsid w:val="001C2AF2"/>
-    <w:rsid w:val="00752187"/>
-    <w:rsid w:val="007D2AD8"/>
-    <w:rsid w:val="009A2213"/>
-    <w:rsid w:val="009F0417"/>
-    <w:rsid w:val="00AE2BA9"/>
-    <w:rsid w:val="00C1078C"/>
-  </w:rsids>
-  <m:mathPr>
-    <m:mathFont m:val="Cambria Math"/>
-    <m:brkBin m:val="before"/>
-    <m:brkBinSub m:val="--"/>
-    <m:smallFrac m:val="0"/>
-    <m:dispDef/>
-    <m:lMargin m:val="0"/>
-    <m:rMargin m:val="0"/>
-    <m:defJc m:val="centerGroup"/>
-    <m:wrapIndent m:val="1440"/>
-    <m:intLim m:val="subSup"/>
-    <m:naryLim m:val="undOvr"/>
-  </m:mathPr>
-  <w:themeFontLang w:val="es-ES"/>
-  <w:clrSchemeMapping w:bg1="light1" w:t1="dark1" w:bg2="light2" w:t2="dark2" w:accent1="accent1" w:accent2="accent2" w:accent3="accent3" w:accent4="accent4" w:accent5="accent5" w:accent6="accent6" w:hyperlink="hyperlink" w:followedHyperlink="followedHyperlink"/>
-  <w:decimalSymbol w:val=","/>
-  <w:listSeparator w:val=";"/>
-</w:settings>
-</file>
-
-<file path=word/glossary/styles.xml><?xml version="1.0" encoding="utf-8"?>
-<w:styles xmlns:mc="http://schemas.openxmlformats.org/markup-compatibility/2006" xmlns:r="http://schemas.openxmlformats.org/officeDocument/2006/relationships" xmlns:w="http://schemas.openxmlformats.org/wordprocessingml/2006/main" xmlns:w14="http://schemas.microsoft.com/office/word/2010/wordml" mc:Ignorable="w14">
-  <w:docDefaults>
-    <w:rPrDefault>
-      <w:rPr>
-        <w:rFonts w:asciiTheme="minorHAnsi" w:eastAsiaTheme="minorEastAsia" w:hAnsiTheme="minorHAnsi" w:cstheme="minorBidi"/>
-        <w:sz w:val="22"/>
-        <w:szCs w:val="22"/>
-        <w:lang w:val="es-ES" w:eastAsia="es-ES" w:bidi="ar-SA"/>
-      </w:rPr>
-    </w:rPrDefault>
-    <w:pPrDefault>
-      <w:pPr>
-        <w:spacing w:after="200" w:line="276" w:lineRule="auto"/>
-      </w:pPr>
-    </w:pPrDefault>
-  </w:docDefaults>
-  <w:latentStyles w:defLockedState="0" w:defUIPriority="99" w:defSemiHidden="1" w:defUnhideWhenUsed="1" w:defQFormat="0" w:count="267">
-    <w:lsdException w:name="Normal" w:semiHidden="0" w:uiPriority="0" w:unhideWhenUsed="0" w:qFormat="1"/>
-    <w:lsdException w:name="heading 1" w:semiHidden="0" w:uiPriority="9" w:unhideWhenUsed="0" w:qFormat="1"/>
-    <w:lsdException w:name="heading 2" w:uiPriority="9" w:qFormat="1"/>
-    <w:lsdException w:name="heading 3" w:uiPriority="9" w:qFormat="1"/>
-    <w:lsdException w:name="heading 4" w:uiPriority="9" w:qFormat="1"/>
-    <w:lsdException w:name="heading 5" w:uiPriority="9" w:qFormat="1"/>
-    <w:lsdException w:name="heading 6" w:uiPriority="9" w:qFormat="1"/>
-    <w:lsdException w:name="heading 7" w:uiPriority="9" w:qFormat="1"/>
-    <w:lsdException w:name="heading 8" w:uiPriority="9" w:qFormat="1"/>
-    <w:lsdException w:name="heading 9" w:uiPriority="9" w:qFormat="1"/>
-    <w:lsdException w:name="toc 1" w:uiPriority="39"/>
-    <w:lsdException w:name="toc 2" w:uiPriority="39"/>
-    <w:lsdException w:name="toc 3" w:uiPriority="39"/>
-    <w:lsdException w:name="toc 4" w:uiPriority="39"/>
-    <w:lsdException w:name="toc 5" w:uiPriority="39"/>
-    <w:lsdException w:name="toc 6" w:uiPriority="39"/>
-    <w:lsdException w:name="toc 7" w:uiPriority="39"/>
-    <w:lsdException w:name="toc 8" w:uiPriority="39"/>
-    <w:lsdException w:name="toc 9" w:uiPriority="39"/>
-    <w:lsdException w:name="caption" w:uiPriority="35" w:qFormat="1"/>
-    <w:lsdException w:name="Title" w:semiHidden="0" w:uiPriority="10" w:unhideWhenUsed="0" w:qFormat="1"/>
-    <w:lsdException w:name="Default Paragraph Font" w:uiPriority="1"/>
-    <w:lsdException w:name="Subtitle" w:semiHidden="0" w:uiPriority="11" w:unhideWhenUsed="0" w:qFormat="1"/>
-    <w:lsdException w:name="Strong" w:semiHidden="0" w:uiPriority="22" w:unhideWhenUsed="0" w:qFormat="1"/>
-    <w:lsdException w:name="Emphasis" w:semiHidden="0" w:uiPriority="20" w:unhideWhenUsed="0" w:qFormat="1"/>
-    <w:lsdException w:name="Table Grid" w:semiHidden="0" w:uiPriority="59" w:unhideWhenUsed="0"/>
-    <w:lsdException w:name="Placeholder Text" w:unhideWhenUsed="0"/>
-    <w:lsdException w:name="No Spacing" w:semiHidden="0" w:uiPriority="1" w:unhideWhenUsed="0" w:qFormat="1"/>
-    <w:lsdException w:name="Light Shading" w:semiHidden="0" w:uiPriority="60" w:unhideWhenUsed="0"/>
-    <w:lsdException w:name="Light List" w:semiHidden="0" w:uiPriority="61" w:unhideWhenUsed="0"/>
-    <w:lsdException w:name="Light Grid" w:semiHidden="0" w:uiPriority="62" w:unhideWhenUsed="0"/>
-    <w:lsdException w:name="Medium Shading 1" w:semiHidden="0" w:uiPriority="63" w:unhideWhenUsed="0"/>
-    <w:lsdException w:name="Medium Shading 2" w:semiHidden="0" w:uiPriority="64" w:unhideWhenUsed="0"/>
-    <w:lsdException w:name="Medium List 1" w:semiHidden="0" w:uiPriority="65" w:unhideWhenUsed="0"/>
-    <w:lsdException w:name="Medium List 2" w:semiHidden="0" w:uiPriority="66" w:unhideWhenUsed="0"/>
-    <w:lsdException w:name="Medium Grid 1" w:semiHidden="0" w:uiPriority="67" w:unhideWhenUsed="0"/>
-    <w:lsdException w:name="Medium Grid 2" w:semiHidden="0" w:uiPriority="68" w:unhideWhenUsed="0"/>
-    <w:lsdException w:name="Medium Grid 3" w:semiHidden="0" w:uiPriority="69" w:unhideWhenUsed="0"/>
-    <w:lsdException w:name="Dark List" w:semiHidden="0" w:uiPriority="70" w:unhideWhenUsed="0"/>
-    <w:lsdException w:name="Colorful Shading" w:semiHidden="0" w:uiPriority="71" w:unhideWhenUsed="0"/>
-    <w:lsdException w:name="Colorful List" w:semiHidden="0" w:uiPriority="72" w:unhideWhenUsed="0"/>
-    <w:lsdException w:name="Colorful Grid" w:semiHidden="0" w:uiPriority="73" w:unhideWhenUsed="0"/>
-    <w:lsdException w:name="Light Shading Accent 1" w:semiHidden="0" w:uiPriority="60" w:unhideWhenUsed="0"/>
-    <w:lsdException w:name="Light List Accent 1" w:semiHidden="0" w:uiPriority="61" w:unhideWhenUsed="0"/>
-    <w:lsdException w:name="Light Grid Accent 1" w:semiHidden="0" w:uiPriority="62" w:unhideWhenUsed="0"/>
-    <w:lsdException w:name="Medium Shading 1 Accent 1" w:semiHidden="0" w:uiPriority="63" w:unhideWhenUsed="0"/>
-    <w:lsdException w:name="Medium Shading 2 Accent 1" w:semiHidden="0" w:uiPriority="64" w:unhideWhenUsed="0"/>
-    <w:lsdException w:name="Medium List 1 Accent 1" w:semiHidden="0" w:uiPriority="65" w:unhideWhenUsed="0"/>
-    <w:lsdException w:name="Revision" w:unhideWhenUsed="0"/>
-    <w:lsdException w:name="List Paragraph" w:semiHidden="0" w:uiPriority="34" w:unhideWhenUsed="0" w:qFormat="1"/>
-    <w:lsdException w:name="Quote" w:semiHidden="0" w:uiPriority="29" w:unhideWhenUsed="0" w:qFormat="1"/>
-    <w:lsdException w:name="Intense Quote" w:semiHidden="0" w:uiPriority="30" w:unhideWhenUsed="0" w:qFormat="1"/>
-    <w:lsdException w:name="Medium List 2 Accent 1" w:semiHidden="0" w:uiPriority="66" w:unhideWhenUsed="0"/>
-    <w:lsdException w:name="Medium Grid 1 Accent 1" w:semiHidden="0" w:uiPriority="67" w:unhideWhenUsed="0"/>
-    <w:lsdException w:name="Medium Grid 2 Accent 1" w:semiHidden="0" w:uiPriority="68" w:unhideWhenUsed="0"/>
-    <w:lsdException w:name="Medium Grid 3 Accent 1" w:semiHidden="0" w:uiPriority="69" w:unhideWhenUsed="0"/>
-    <w:lsdException w:name="Dark List Accent 1" w:semiHidden="0" w:uiPriority="70" w:unhideWhenUsed="0"/>
-    <w:lsdException w:name="Colorful Shading Accent 1" w:semiHidden="0" w:uiPriority="71" w:unhideWhenUsed="0"/>
-    <w:lsdException w:name="Colorful List Accent 1" w:semiHidden="0" w:uiPriority="72" w:unhideWhenUsed="0"/>
-    <w:lsdException w:name="Colorful Grid Accent 1" w:semiHidden="0" w:uiPriority="73" w:unhideWhenUsed="0"/>
-    <w:lsdException w:name="Light Shading Accent 2" w:semiHidden="0" w:uiPriority="60" w:unhideWhenUsed="0"/>
-    <w:lsdException w:name="Light List Accent 2" w:semiHidden="0" w:uiPriority="61" w:unhideWhenUsed="0"/>
-    <w:lsdException w:name="Light Grid Accent 2" w:semiHidden="0" w:uiPriority="62" w:unhideWhenUsed="0"/>
-    <w:lsdException w:name="Medium Shading 1 Accent 2" w:semiHidden="0" w:uiPriority="63" w:unhideWhenUsed="0"/>
-    <w:lsdException w:name="Medium Shading 2 Accent 2" w:semiHidden="0" w:uiPriority="64" w:unhideWhenUsed="0"/>
-    <w:lsdException w:name="Medium List 1 Accent 2" w:semiHidden="0" w:uiPriority="65" w:unhideWhenUsed="0"/>
-    <w:lsdException w:name="Medium List 2 Accent 2" w:semiHidden="0" w:uiPriority="66" w:unhideWhenUsed="0"/>
-    <w:lsdException w:name="Medium Grid 1 Accent 2" w:semiHidden="0" w:uiPriority="67" w:unhideWhenUsed="0"/>
-    <w:lsdException w:name="Medium Grid 2 Accent 2" w:semiHidden="0" w:uiPriority="68" w:unhideWhenUsed="0"/>
-    <w:lsdException w:name="Medium Grid 3 Accent 2" w:semiHidden="0" w:uiPriority="69" w:unhideWhenUsed="0"/>
-    <w:lsdException w:name="Dark List Accent 2" w:semiHidden="0" w:uiPriority="70" w:unhideWhenUsed="0"/>
-    <w:lsdException w:name="Colorful Shading Accent 2" w:semiHidden="0" w:uiPriority="71" w:unhideWhenUsed="0"/>
-    <w:lsdException w:name="Colorful List Accent 2" w:semiHidden="0" w:uiPriority="72" w:unhideWhenUsed="0"/>
-    <w:lsdException w:name="Colorful Grid Accent 2" w:semiHidden="0" w:uiPriority="73" w:unhideWhenUsed="0"/>
-    <w:lsdException w:name="Light Shading Accent 3" w:semiHidden="0" w:uiPriority="60" w:unhideWhenUsed="0"/>
-    <w:lsdException w:name="Light List Accent 3" w:semiHidden="0" w:uiPriority="61" w:unhideWhenUsed="0"/>
-    <w:lsdException w:name="Light Grid Accent 3" w:semiHidden="0" w:uiPriority="62" w:unhideWhenUsed="0"/>
-    <w:lsdException w:name="Medium Shading 1 Accent 3" w:semiHidden="0" w:uiPriority="63" w:unhideWhenUsed="0"/>
-    <w:lsdException w:name="Medium Shading 2 Accent 3" w:semiHidden="0" w:uiPriority="64" w:unhideWhenUsed="0"/>
-    <w:lsdException w:name="Medium List 1 Accent 3" w:semiHidden="0" w:uiPriority="65" w:unhideWhenUsed="0"/>
-    <w:lsdException w:name="Medium List 2 Accent 3" w:semiHidden="0" w:uiPriority="66" w:unhideWhenUsed="0"/>
-    <w:lsdException w:name="Medium Grid 1 Accent 3" w:semiHidden="0" w:uiPriority="67" w:unhideWhenUsed="0"/>
-    <w:lsdException w:name="Medium Grid 2 Accent 3" w:semiHidden="0" w:uiPriority="68" w:unhideWhenUsed="0"/>
-    <w:lsdException w:name="Medium Grid 3 Accent 3" w:semiHidden="0" w:uiPriority="69" w:unhideWhenUsed="0"/>
-    <w:lsdException w:name="Dark List Accent 3" w:semiHidden="0" w:uiPriority="70" w:unhideWhenUsed="0"/>
-    <w:lsdException w:name="Colorful Shading Accent 3" w:semiHidden="0" w:uiPriority="71" w:unhideWhenUsed="0"/>
-    <w:lsdException w:name="Colorful List Accent 3" w:semiHidden="0" w:uiPriority="72" w:unhideWhenUsed="0"/>
-    <w:lsdException w:name="Colorful Grid Accent 3" w:semiHidden="0" w:uiPriority="73" w:unhideWhenUsed="0"/>
-    <w:lsdException w:name="Light Shading Accent 4" w:semiHidden="0" w:uiPriority="60" w:unhideWhenUsed="0"/>
-    <w:lsdException w:name="Light List Accent 4" w:semiHidden="0" w:uiPriority="61" w:unhideWhenUsed="0"/>
-    <w:lsdException w:name="Light Grid Accent 4" w:semiHidden="0" w:uiPriority="62" w:unhideWhenUsed="0"/>
-    <w:lsdException w:name="Medium Shading 1 Accent 4" w:semiHidden="0" w:uiPriority="63" w:unhideWhenUsed="0"/>
-    <w:lsdException w:name="Medium Shading 2 Accent 4" w:semiHidden="0" w:uiPriority="64" w:unhideWhenUsed="0"/>
-    <w:lsdException w:name="Medium List 1 Accent 4" w:semiHidden="0" w:uiPriority="65" w:unhideWhenUsed="0"/>
-    <w:lsdException w:name="Medium List 2 Accent 4" w:semiHidden="0" w:uiPriority="66" w:unhideWhenUsed="0"/>
-    <w:lsdException w:name="Medium Grid 1 Accent 4" w:semiHidden="0" w:uiPriority="67" w:unhideWhenUsed="0"/>
-    <w:lsdException w:name="Medium Grid 2 Accent 4" w:semiHidden="0" w:uiPriority="68" w:unhideWhenUsed="0"/>
-    <w:lsdException w:name="Medium Grid 3 Accent 4" w:semiHidden="0" w:uiPriority="69" w:unhideWhenUsed="0"/>
-    <w:lsdException w:name="Dark List Accent 4" w:semiHidden="0" w:uiPriority="70" w:unhideWhenUsed="0"/>
-    <w:lsdException w:name="Colorful Shading Accent 4" w:semiHidden="0" w:uiPriority="71" w:unhideWhenUsed="0"/>
-    <w:lsdException w:name="Colorful List Accent 4" w:semiHidden="0" w:uiPriority="72" w:unhideWhenUsed="0"/>
-    <w:lsdException w:name="Colorful Grid Accent 4" w:semiHidden="0" w:uiPriority="73" w:unhideWhenUsed="0"/>
-    <w:lsdException w:name="Light Shading Accent 5" w:semiHidden="0" w:uiPriority="60" w:unhideWhenUsed="0"/>
-    <w:lsdException w:name="Light List Accent 5" w:semiHidden="0" w:uiPriority="61" w:unhideWhenUsed="0"/>
-    <w:lsdException w:name="Light Grid Accent 5" w:semiHidden="0" w:uiPriority="62" w:unhideWhenUsed="0"/>
-    <w:lsdException w:name="Medium Shading 1 Accent 5" w:semiHidden="0" w:uiPriority="63" w:unhideWhenUsed="0"/>
-    <w:lsdException w:name="Medium Shading 2 Accent 5" w:semiHidden="0" w:uiPriority="64" w:unhideWhenUsed="0"/>
-    <w:lsdException w:name="Medium List 1 Accent 5" w:semiHidden="0" w:uiPriority="65" w:unhideWhenUsed="0"/>
-    <w:lsdException w:name="Medium List 2 Accent 5" w:semiHidden="0" w:uiPriority="66" w:unhideWhenUsed="0"/>
-    <w:lsdException w:name="Medium Grid 1 Accent 5" w:semiHidden="0" w:uiPriority="67" w:unhideWhenUsed="0"/>
-    <w:lsdException w:name="Medium Grid 2 Accent 5" w:semiHidden="0" w:uiPriority="68" w:unhideWhenUsed="0"/>
-    <w:lsdException w:name="Medium Grid 3 Accent 5" w:semiHidden="0" w:uiPriority="69" w:unhideWhenUsed="0"/>
-    <w:lsdException w:name="Dark List Accent 5" w:semiHidden="0" w:uiPriority="70" w:unhideWhenUsed="0"/>
-    <w:lsdException w:name="Colorful Shading Accent 5" w:semiHidden="0" w:uiPriority="71" w:unhideWhenUsed="0"/>
-    <w:lsdException w:name="Colorful List Accent 5" w:semiHidden="0" w:uiPriority="72" w:unhideWhenUsed="0"/>
-    <w:lsdException w:name="Colorful Grid Accent 5" w:semiHidden="0" w:uiPriority="73" w:unhideWhenUsed="0"/>
-    <w:lsdException w:name="Light Shading Accent 6" w:semiHidden="0" w:uiPriority="60" w:unhideWhenUsed="0"/>
-    <w:lsdException w:name="Light List Accent 6" w:semiHidden="0" w:uiPriority="61" w:unhideWhenUsed="0"/>
-    <w:lsdException w:name="Light Grid Accent 6" w:semiHidden="0" w:uiPriority="62" w:unhideWhenUsed="0"/>
-    <w:lsdException w:name="Medium Shading 1 Accent 6" w:semiHidden="0" w:uiPriority="63" w:unhideWhenUsed="0"/>
-    <w:lsdException w:name="Medium Shading 2 Accent 6" w:semiHidden="0" w:uiPriority="64" w:unhideWhenUsed="0"/>
-    <w:lsdException w:name="Medium List 1 Accent 6" w:semiHidden="0" w:uiPriority="65" w:unhideWhenUsed="0"/>
-    <w:lsdException w:name="Medium List 2 Accent 6" w:semiHidden="0" w:uiPriority="66" w:unhideWhenUsed="0"/>
-    <w:lsdException w:name="Medium Grid 1 Accent 6" w:semiHidden="0" w:uiPriority="67" w:unhideWhenUsed="0"/>
-    <w:lsdException w:name="Medium Grid 2 Accent 6" w:semiHidden="0" w:uiPriority="68" w:unhideWhenUsed="0"/>
-    <w:lsdException w:name="Medium Grid 3 Accent 6" w:semiHidden="0" w:uiPriority="69" w:unhideWhenUsed="0"/>
-    <w:lsdException w:name="Dark List Accent 6" w:semiHidden="0" w:uiPriority="70" w:unhideWhenUsed="0"/>
-    <w:lsdException w:name="Colorful Shading Accent 6" w:semiHidden="0" w:uiPriority="71" w:unhideWhenUsed="0"/>
-    <w:lsdException w:name="Colorful List Accent 6" w:semiHidden="0" w:uiPriority="72" w:unhideWhenUsed="0"/>
-    <w:lsdException w:name="Colorful Grid Accent 6" w:semiHidden="0" w:uiPriority="73" w:unhideWhenUsed="0"/>
-    <w:lsdException w:name="Subtle Emphasis" w:semiHidden="0" w:uiPriority="19" w:unhideWhenUsed="0" w:qFormat="1"/>
-    <w:lsdException w:name="Intense Emphasis" w:semiHidden="0" w:uiPriority="21" w:unhideWhenUsed="0" w:qFormat="1"/>
-    <w:lsdException w:name="Subtle Reference" w:semiHidden="0" w:uiPriority="31" w:unhideWhenUsed="0" w:qFormat="1"/>
-    <w:lsdException w:name="Intense Reference" w:semiHidden="0" w:uiPriority="32" w:unhideWhenUsed="0" w:qFormat="1"/>
-    <w:lsdException w:name="Book Title" w:semiHidden="0" w:uiPriority="33" w:unhideWhenUsed="0" w:qFormat="1"/>
-    <w:lsdException w:name="Bibliography" w:uiPriority="37"/>
-    <w:lsdException w:name="TOC Heading" w:uiPriority="39" w:qFormat="1"/>
-  </w:latentStyles>
-  <w:style w:type="paragraph" w:default="1" w:styleId="Normal">
-    <w:name w:val="Normal"/>
-    <w:qFormat/>
-  </w:style>
-  <w:style w:type="character" w:default="1" w:styleId="Fuentedeprrafopredeter">
-    <w:name w:val="Default Paragraph Font"/>
-    <w:uiPriority w:val="1"/>
-    <w:semiHidden/>
-    <w:unhideWhenUsed/>
-  </w:style>
-  <w:style w:type="table" w:default="1" w:styleId="Tablanormal">
-    <w:name w:val="Normal Table"/>
-    <w:uiPriority w:val="99"/>
-    <w:semiHidden/>
-    <w:unhideWhenUsed/>
-    <w:tblPr>
-      <w:tblInd w:w="0" w:type="dxa"/>
-      <w:tblCellMar>
-        <w:top w:w="0" w:type="dxa"/>
-        <w:left w:w="108" w:type="dxa"/>
-        <w:bottom w:w="0" w:type="dxa"/>
-        <w:right w:w="108" w:type="dxa"/>
-      </w:tblCellMar>
-    </w:tblPr>
-  </w:style>
-  <w:style w:type="numbering" w:default="1" w:styleId="Sinlista">
-    <w:name w:val="No List"/>
-    <w:uiPriority w:val="99"/>
-    <w:semiHidden/>
-    <w:unhideWhenUsed/>
-  </w:style>
-  <w:style w:type="paragraph" w:customStyle="1" w:styleId="938A0247DF244E8FA4E19EC52F633617">
-    <w:name w:val="938A0247DF244E8FA4E19EC52F633617"/>
-    <w:rsid w:val="00752187"/>
-  </w:style>
-  <w:style w:type="paragraph" w:customStyle="1" w:styleId="D9142F473E91432C89FF3415AC2FF7D9">
-    <w:name w:val="D9142F473E91432C89FF3415AC2FF7D9"/>
-    <w:rsid w:val="00752187"/>
-  </w:style>
-  <w:style w:type="paragraph" w:customStyle="1" w:styleId="6AD8BF28D6F14CB7829613D35525C85D">
-    <w:name w:val="6AD8BF28D6F14CB7829613D35525C85D"/>
-    <w:rsid w:val="00752187"/>
-  </w:style>
-  <w:style w:type="paragraph" w:customStyle="1" w:styleId="6044BC01C1084D7DB7D6823C7C925C2B">
-    <w:name w:val="6044BC01C1084D7DB7D6823C7C925C2B"/>
-    <w:rsid w:val="00752187"/>
-  </w:style>
-  <w:style w:type="paragraph" w:customStyle="1" w:styleId="3CC9C68E0DDD403996CFBFD561320B13">
-    <w:name w:val="3CC9C68E0DDD403996CFBFD561320B13"/>
-    <w:rsid w:val="00752187"/>
-  </w:style>
-  <w:style w:type="paragraph" w:customStyle="1" w:styleId="B7153E14B7A34F44A19D41FB2232ACB4">
-    <w:name w:val="B7153E14B7A34F44A19D41FB2232ACB4"/>
-    <w:rsid w:val="009F0417"/>
-  </w:style>
-  <w:style w:type="paragraph" w:customStyle="1" w:styleId="7339CB822CA14D5AB2B66430CF00C531">
-    <w:name w:val="7339CB822CA14D5AB2B66430CF00C531"/>
-    <w:rsid w:val="009F0417"/>
-  </w:style>
-  <w:style w:type="paragraph" w:customStyle="1" w:styleId="724E594AD9DE4C46B7E4FAB535EA93CE">
-    <w:name w:val="724E594AD9DE4C46B7E4FAB535EA93CE"/>
-    <w:rsid w:val="009F0417"/>
-  </w:style>
-  <w:style w:type="paragraph" w:customStyle="1" w:styleId="E698F025D7994BDBB154ECA708A5BA9E">
-    <w:name w:val="E698F025D7994BDBB154ECA708A5BA9E"/>
-    <w:rsid w:val="009F0417"/>
-  </w:style>
-  <w:style w:type="paragraph" w:customStyle="1" w:styleId="194BB9EE487E42D1ABAF9CCAA1EB168F">
-    <w:name w:val="194BB9EE487E42D1ABAF9CCAA1EB168F"/>
-    <w:rsid w:val="009F0417"/>
-  </w:style>
-  <w:style w:type="paragraph" w:customStyle="1" w:styleId="7A504315A81645F88BCF4306AAECDA0D">
-    <w:name w:val="7A504315A81645F88BCF4306AAECDA0D"/>
-    <w:rsid w:val="009F0417"/>
-  </w:style>
-  <w:style w:type="paragraph" w:customStyle="1" w:styleId="A3D783730C714B9598DFEC2B0D6DEEE2">
-    <w:name w:val="A3D783730C714B9598DFEC2B0D6DEEE2"/>
-    <w:rsid w:val="009F0417"/>
-  </w:style>
-  <w:style w:type="paragraph" w:customStyle="1" w:styleId="20B4BAD537D64324860ACC6B477B12CC">
-    <w:name w:val="20B4BAD537D64324860ACC6B477B12CC"/>
-    <w:rsid w:val="009F0417"/>
-  </w:style>
-  <w:style w:type="paragraph" w:customStyle="1" w:styleId="8E8BF295A8B14B3D97DF4F0ACF16D916">
-    <w:name w:val="8E8BF295A8B14B3D97DF4F0ACF16D916"/>
-    <w:rsid w:val="009F0417"/>
-  </w:style>
-  <w:style w:type="paragraph" w:customStyle="1" w:styleId="B2A0D7230E6C405CA7B8CDF604094872">
-    <w:name w:val="B2A0D7230E6C405CA7B8CDF604094872"/>
-    <w:rsid w:val="009F0417"/>
-  </w:style>
-  <w:style w:type="paragraph" w:customStyle="1" w:styleId="3F9014AEF0CC4EC29CA2702918D2A12D">
-    <w:name w:val="3F9014AEF0CC4EC29CA2702918D2A12D"/>
-    <w:rsid w:val="009F0417"/>
-  </w:style>
-  <w:style w:type="paragraph" w:customStyle="1" w:styleId="52F839E121F6432DA80ADB048078FDA8">
-    <w:name w:val="52F839E121F6432DA80ADB048078FDA8"/>
-    <w:rsid w:val="009F0417"/>
-  </w:style>
-</w:styles>
-</file>
-
-<file path=word/glossary/stylesWithEffects.xml><?xml version="1.0" encoding="utf-8"?>
-<w:styles xmlns:wpc="http://schemas.microsoft.com/office/word/2010/wordprocessingCanvas" xmlns:mc="http://schemas.openxmlformats.org/markup-compatibility/2006" xmlns:o="urn:schemas-microsoft-com:office:office" xmlns:r="http://schemas.openxmlformats.org/officeDocument/2006/relationships" xmlns:m="http://schemas.openxmlformats.org/officeDocument/2006/math" xmlns:v="urn:schemas-microsoft-com:vml" xmlns:wp14="http://schemas.microsoft.com/office/word/2010/wordprocessingDrawing" xmlns:wp="http://schemas.openxmlformats.org/drawingml/2006/wordprocessingDrawing" xmlns:w10="urn:schemas-microsoft-com:office:word" xmlns:w="http://schemas.openxmlformats.org/wordprocessingml/2006/main" xmlns:w14="http://schemas.microsoft.com/office/word/2010/wordml" xmlns:wpg="http://schemas.microsoft.com/office/word/2010/wordprocessingGroup" xmlns:wpi="http://schemas.microsoft.com/office/word/2010/wordprocessingInk" xmlns:wne="http://schemas.microsoft.com/office/word/2006/wordml" xmlns:wps="http://schemas.microsoft.com/office/word/2010/wordprocessingShape" mc:Ignorable="w14 wp14">
-  <w:docDefaults>
-    <w:rPrDefault>
-      <w:rPr>
-        <w:rFonts w:asciiTheme="minorHAnsi" w:eastAsiaTheme="minorEastAsia" w:hAnsiTheme="minorHAnsi" w:cstheme="minorBidi"/>
-        <w:sz w:val="22"/>
-        <w:szCs w:val="22"/>
-        <w:lang w:val="es-ES" w:eastAsia="es-ES" w:bidi="ar-SA"/>
-      </w:rPr>
-    </w:rPrDefault>
-    <w:pPrDefault>
-      <w:pPr>
-        <w:spacing w:after="200" w:line="276" w:lineRule="auto"/>
-      </w:pPr>
-    </w:pPrDefault>
-  </w:docDefaults>
-  <w:latentStyles w:defLockedState="0" w:defUIPriority="99" w:defSemiHidden="1" w:defUnhideWhenUsed="1" w:defQFormat="0" w:count="267">
-    <w:lsdException w:name="Normal" w:semiHidden="0" w:uiPriority="0" w:unhideWhenUsed="0" w:qFormat="1"/>
-    <w:lsdException w:name="heading 1" w:semiHidden="0" w:uiPriority="9" w:unhideWhenUsed="0" w:qFormat="1"/>
-    <w:lsdException w:name="heading 2" w:uiPriority="9" w:qFormat="1"/>
-    <w:lsdException w:name="heading 3" w:uiPriority="9" w:qFormat="1"/>
-    <w:lsdException w:name="heading 4" w:uiPriority="9" w:qFormat="1"/>
-    <w:lsdException w:name="heading 5" w:uiPriority="9" w:qFormat="1"/>
-    <w:lsdException w:name="heading 6" w:uiPriority="9" w:qFormat="1"/>
-    <w:lsdException w:name="heading 7" w:uiPriority="9" w:qFormat="1"/>
-    <w:lsdException w:name="heading 8" w:uiPriority="9" w:qFormat="1"/>
-    <w:lsdException w:name="heading 9" w:uiPriority="9" w:qFormat="1"/>
-    <w:lsdException w:name="toc 1" w:uiPriority="39"/>
-    <w:lsdException w:name="toc 2" w:uiPriority="39"/>
-    <w:lsdException w:name="toc 3" w:uiPriority="39"/>
-    <w:lsdException w:name="toc 4" w:uiPriority="39"/>
-    <w:lsdException w:name="toc 5" w:uiPriority="39"/>
-    <w:lsdException w:name="toc 6" w:uiPriority="39"/>
-    <w:lsdException w:name="toc 7" w:uiPriority="39"/>
-    <w:lsdException w:name="toc 8" w:uiPriority="39"/>
-    <w:lsdException w:name="toc 9" w:uiPriority="39"/>
-    <w:lsdException w:name="caption" w:uiPriority="35" w:qFormat="1"/>
-    <w:lsdException w:name="Title" w:semiHidden="0" w:uiPriority="10" w:unhideWhenUsed="0" w:qFormat="1"/>
-    <w:lsdException w:name="Default Paragraph Font" w:uiPriority="1"/>
-    <w:lsdException w:name="Subtitle" w:semiHidden="0" w:uiPriority="11" w:unhideWhenUsed="0" w:qFormat="1"/>
-    <w:lsdException w:name="Strong" w:semiHidden="0" w:uiPriority="22" w:unhideWhenUsed="0" w:qFormat="1"/>
-    <w:lsdException w:name="Emphasis" w:semiHidden="0" w:uiPriority="20" w:unhideWhenUsed="0" w:qFormat="1"/>
-    <w:lsdException w:name="Table Grid" w:semiHidden="0" w:uiPriority="59" w:unhideWhenUsed="0"/>
-    <w:lsdException w:name="Placeholder Text" w:unhideWhenUsed="0"/>
-    <w:lsdException w:name="No Spacing" w:semiHidden="0" w:uiPriority="1" w:unhideWhenUsed="0" w:qFormat="1"/>
-    <w:lsdException w:name="Light Shading" w:semiHidden="0" w:uiPriority="60" w:unhideWhenUsed="0"/>
-    <w:lsdException w:name="Light List" w:semiHidden="0" w:uiPriority="61" w:unhideWhenUsed="0"/>
-    <w:lsdException w:name="Light Grid" w:semiHidden="0" w:uiPriority="62" w:unhideWhenUsed="0"/>
-    <w:lsdException w:name="Medium Shading 1" w:semiHidden="0" w:uiPriority="63" w:unhideWhenUsed="0"/>
-    <w:lsdException w:name="Medium Shading 2" w:semiHidden="0" w:uiPriority="64" w:unhideWhenUsed="0"/>
-    <w:lsdException w:name="Medium List 1" w:semiHidden="0" w:uiPriority="65" w:unhideWhenUsed="0"/>
-    <w:lsdException w:name="Medium List 2" w:semiHidden="0" w:uiPriority="66" w:unhideWhenUsed="0"/>
-    <w:lsdException w:name="Medium Grid 1" w:semiHidden="0" w:uiPriority="67" w:unhideWhenUsed="0"/>
-    <w:lsdException w:name="Medium Grid 2" w:semiHidden="0" w:uiPriority="68" w:unhideWhenUsed="0"/>
-    <w:lsdException w:name="Medium Grid 3" w:semiHidden="0" w:uiPriority="69" w:unhideWhenUsed="0"/>
-    <w:lsdException w:name="Dark List" w:semiHidden="0" w:uiPriority="70" w:unhideWhenUsed="0"/>
-    <w:lsdException w:name="Colorful Shading" w:semiHidden="0" w:uiPriority="71" w:unhideWhenUsed="0"/>
-    <w:lsdException w:name="Colorful List" w:semiHidden="0" w:uiPriority="72" w:unhideWhenUsed="0"/>
-    <w:lsdException w:name="Colorful Grid" w:semiHidden="0" w:uiPriority="73" w:unhideWhenUsed="0"/>
-    <w:lsdException w:name="Light Shading Accent 1" w:semiHidden="0" w:uiPriority="60" w:unhideWhenUsed="0"/>
-    <w:lsdException w:name="Light List Accent 1" w:semiHidden="0" w:uiPriority="61" w:unhideWhenUsed="0"/>
-    <w:lsdException w:name="Light Grid Accent 1" w:semiHidden="0" w:uiPriority="62" w:unhideWhenUsed="0"/>
-    <w:lsdException w:name="Medium Shading 1 Accent 1" w:semiHidden="0" w:uiPriority="63" w:unhideWhenUsed="0"/>
-    <w:lsdException w:name="Medium Shading 2 Accent 1" w:semiHidden="0" w:uiPriority="64" w:unhideWhenUsed="0"/>
-    <w:lsdException w:name="Medium List 1 Accent 1" w:semiHidden="0" w:uiPriority="65" w:unhideWhenUsed="0"/>
-    <w:lsdException w:name="Revision" w:unhideWhenUsed="0"/>
-    <w:lsdException w:name="List Paragraph" w:semiHidden="0" w:uiPriority="34" w:unhideWhenUsed="0" w:qFormat="1"/>
-    <w:lsdException w:name="Quote" w:semiHidden="0" w:uiPriority="29" w:unhideWhenUsed="0" w:qFormat="1"/>
-    <w:lsdException w:name="Intense Quote" w:semiHidden="0" w:uiPriority="30" w:unhideWhenUsed="0" w:qFormat="1"/>
-    <w:lsdException w:name="Medium List 2 Accent 1" w:semiHidden="0" w:uiPriority="66" w:unhideWhenUsed="0"/>
-    <w:lsdException w:name="Medium Grid 1 Accent 1" w:semiHidden="0" w:uiPriority="67" w:unhideWhenUsed="0"/>
-    <w:lsdException w:name="Medium Grid 2 Accent 1" w:semiHidden="0" w:uiPriority="68" w:unhideWhenUsed="0"/>
-    <w:lsdException w:name="Medium Grid 3 Accent 1" w:semiHidden="0" w:uiPriority="69" w:unhideWhenUsed="0"/>
-    <w:lsdException w:name="Dark List Accent 1" w:semiHidden="0" w:uiPriority="70" w:unhideWhenUsed="0"/>
-    <w:lsdException w:name="Colorful Shading Accent 1" w:semiHidden="0" w:uiPriority="71" w:unhideWhenUsed="0"/>
-    <w:lsdException w:name="Colorful List Accent 1" w:semiHidden="0" w:uiPriority="72" w:unhideWhenUsed="0"/>
-    <w:lsdException w:name="Colorful Grid Accent 1" w:semiHidden="0" w:uiPriority="73" w:unhideWhenUsed="0"/>
-    <w:lsdException w:name="Light Shading Accent 2" w:semiHidden="0" w:uiPriority="60" w:unhideWhenUsed="0"/>
-    <w:lsdException w:name="Light List Accent 2" w:semiHidden="0" w:uiPriority="61" w:unhideWhenUsed="0"/>
-    <w:lsdException w:name="Light Grid Accent 2" w:semiHidden="0" w:uiPriority="62" w:unhideWhenUsed="0"/>
-    <w:lsdException w:name="Medium Shading 1 Accent 2" w:semiHidden="0" w:uiPriority="63" w:unhideWhenUsed="0"/>
-    <w:lsdException w:name="Medium Shading 2 Accent 2" w:semiHidden="0" w:uiPriority="64" w:unhideWhenUsed="0"/>
-    <w:lsdException w:name="Medium List 1 Accent 2" w:semiHidden="0" w:uiPriority="65" w:unhideWhenUsed="0"/>
-    <w:lsdException w:name="Medium List 2 Accent 2" w:semiHidden="0" w:uiPriority="66" w:unhideWhenUsed="0"/>
-    <w:lsdException w:name="Medium Grid 1 Accent 2" w:semiHidden="0" w:uiPriority="67" w:unhideWhenUsed="0"/>
-    <w:lsdException w:name="Medium Grid 2 Accent 2" w:semiHidden="0" w:uiPriority="68" w:unhideWhenUsed="0"/>
-    <w:lsdException w:name="Medium Grid 3 Accent 2" w:semiHidden="0" w:uiPriority="69" w:unhideWhenUsed="0"/>
-    <w:lsdException w:name="Dark List Accent 2" w:semiHidden="0" w:uiPriority="70" w:unhideWhenUsed="0"/>
-    <w:lsdException w:name="Colorful Shading Accent 2" w:semiHidden="0" w:uiPriority="71" w:unhideWhenUsed="0"/>
-    <w:lsdException w:name="Colorful List Accent 2" w:semiHidden="0" w:uiPriority="72" w:unhideWhenUsed="0"/>
-    <w:lsdException w:name="Colorful Grid Accent 2" w:semiHidden="0" w:uiPriority="73" w:unhideWhenUsed="0"/>
-    <w:lsdException w:name="Light Shading Accent 3" w:semiHidden="0" w:uiPriority="60" w:unhideWhenUsed="0"/>
-    <w:lsdException w:name="Light List Accent 3" w:semiHidden="0" w:uiPriority="61" w:unhideWhenUsed="0"/>
-    <w:lsdException w:name="Light Grid Accent 3" w:semiHidden="0" w:uiPriority="62" w:unhideWhenUsed="0"/>
-    <w:lsdException w:name="Medium Shading 1 Accent 3" w:semiHidden="0" w:uiPriority="63" w:unhideWhenUsed="0"/>
-    <w:lsdException w:name="Medium Shading 2 Accent 3" w:semiHidden="0" w:uiPriority="64" w:unhideWhenUsed="0"/>
-    <w:lsdException w:name="Medium List 1 Accent 3" w:semiHidden="0" w:uiPriority="65" w:unhideWhenUsed="0"/>
-    <w:lsdException w:name="Medium List 2 Accent 3" w:semiHidden="0" w:uiPriority="66" w:unhideWhenUsed="0"/>
-    <w:lsdException w:name="Medium Grid 1 Accent 3" w:semiHidden="0" w:uiPriority="67" w:unhideWhenUsed="0"/>
-    <w:lsdException w:name="Medium Grid 2 Accent 3" w:semiHidden="0" w:uiPriority="68" w:unhideWhenUsed="0"/>
-    <w:lsdException w:name="Medium Grid 3 Accent 3" w:semiHidden="0" w:uiPriority="69" w:unhideWhenUsed="0"/>
-    <w:lsdException w:name="Dark List Accent 3" w:semiHidden="0" w:uiPriority="70" w:unhideWhenUsed="0"/>
-    <w:lsdException w:name="Colorful Shading Accent 3" w:semiHidden="0" w:uiPriority="71" w:unhideWhenUsed="0"/>
-    <w:lsdException w:name="Colorful List Accent 3" w:semiHidden="0" w:uiPriority="72" w:unhideWhenUsed="0"/>
-    <w:lsdException w:name="Colorful Grid Accent 3" w:semiHidden="0" w:uiPriority="73" w:unhideWhenUsed="0"/>
-    <w:lsdException w:name="Light Shading Accent 4" w:semiHidden="0" w:uiPriority="60" w:unhideWhenUsed="0"/>
-    <w:lsdException w:name="Light List Accent 4" w:semiHidden="0" w:uiPriority="61" w:unhideWhenUsed="0"/>
-    <w:lsdException w:name="Light Grid Accent 4" w:semiHidden="0" w:uiPriority="62" w:unhideWhenUsed="0"/>
-    <w:lsdException w:name="Medium Shading 1 Accent 4" w:semiHidden="0" w:uiPriority="63" w:unhideWhenUsed="0"/>
-    <w:lsdException w:name="Medium Shading 2 Accent 4" w:semiHidden="0" w:uiPriority="64" w:unhideWhenUsed="0"/>
-    <w:lsdException w:name="Medium List 1 Accent 4" w:semiHidden="0" w:uiPriority="65" w:unhideWhenUsed="0"/>
-    <w:lsdException w:name="Medium List 2 Accent 4" w:semiHidden="0" w:uiPriority="66" w:unhideWhenUsed="0"/>
-    <w:lsdException w:name="Medium Grid 1 Accent 4" w:semiHidden="0" w:uiPriority="67" w:unhideWhenUsed="0"/>
-    <w:lsdException w:name="Medium Grid 2 Accent 4" w:semiHidden="0" w:uiPriority="68" w:unhideWhenUsed="0"/>
-    <w:lsdException w:name="Medium Grid 3 Accent 4" w:semiHidden="0" w:uiPriority="69" w:unhideWhenUsed="0"/>
-    <w:lsdException w:name="Dark List Accent 4" w:semiHidden="0" w:uiPriority="70" w:unhideWhenUsed="0"/>
-    <w:lsdException w:name="Colorful Shading Accent 4" w:semiHidden="0" w:uiPriority="71" w:unhideWhenUsed="0"/>
-    <w:lsdException w:name="Colorful List Accent 4" w:semiHidden="0" w:uiPriority="72" w:unhideWhenUsed="0"/>
-    <w:lsdException w:name="Colorful Grid Accent 4" w:semiHidden="0" w:uiPriority="73" w:unhideWhenUsed="0"/>
-    <w:lsdException w:name="Light Shading Accent 5" w:semiHidden="0" w:uiPriority="60" w:unhideWhenUsed="0"/>
-    <w:lsdException w:name="Light List Accent 5" w:semiHidden="0" w:uiPriority="61" w:unhideWhenUsed="0"/>
-    <w:lsdException w:name="Light Grid Accent 5" w:semiHidden="0" w:uiPriority="62" w:unhideWhenUsed="0"/>
-    <w:lsdException w:name="Medium Shading 1 Accent 5" w:semiHidden="0" w:uiPriority="63" w:unhideWhenUsed="0"/>
-    <w:lsdException w:name="Medium Shading 2 Accent 5" w:semiHidden="0" w:uiPriority="64" w:unhideWhenUsed="0"/>
-    <w:lsdException w:name="Medium List 1 Accent 5" w:semiHidden="0" w:uiPriority="65" w:unhideWhenUsed="0"/>
-    <w:lsdException w:name="Medium List 2 Accent 5" w:semiHidden="0" w:uiPriority="66" w:unhideWhenUsed="0"/>
-    <w:lsdException w:name="Medium Grid 1 Accent 5" w:semiHidden="0" w:uiPriority="67" w:unhideWhenUsed="0"/>
-    <w:lsdException w:name="Medium Grid 2 Accent 5" w:semiHidden="0" w:uiPriority="68" w:unhideWhenUsed="0"/>
-    <w:lsdException w:name="Medium Grid 3 Accent 5" w:semiHidden="0" w:uiPriority="69" w:unhideWhenUsed="0"/>
-    <w:lsdException w:name="Dark List Accent 5" w:semiHidden="0" w:uiPriority="70" w:unhideWhenUsed="0"/>
-    <w:lsdException w:name="Colorful Shading Accent 5" w:semiHidden="0" w:uiPriority="71" w:unhideWhenUsed="0"/>
-    <w:lsdException w:name="Colorful List Accent 5" w:semiHidden="0" w:uiPriority="72" w:unhideWhenUsed="0"/>
-    <w:lsdException w:name="Colorful Grid Accent 5" w:semiHidden="0" w:uiPriority="73" w:unhideWhenUsed="0"/>
-    <w:lsdException w:name="Light Shading Accent 6" w:semiHidden="0" w:uiPriority="60" w:unhideWhenUsed="0"/>
-    <w:lsdException w:name="Light List Accent 6" w:semiHidden="0" w:uiPriority="61" w:unhideWhenUsed="0"/>
-    <w:lsdException w:name="Light Grid Accent 6" w:semiHidden="0" w:uiPriority="62" w:unhideWhenUsed="0"/>
-    <w:lsdException w:name="Medium Shading 1 Accent 6" w:semiHidden="0" w:uiPriority="63" w:unhideWhenUsed="0"/>
-    <w:lsdException w:name="Medium Shading 2 Accent 6" w:semiHidden="0" w:uiPriority="64" w:unhideWhenUsed="0"/>
-    <w:lsdException w:name="Medium List 1 Accent 6" w:semiHidden="0" w:uiPriority="65" w:unhideWhenUsed="0"/>
-    <w:lsdException w:name="Medium List 2 Accent 6" w:semiHidden="0" w:uiPriority="66" w:unhideWhenUsed="0"/>
-    <w:lsdException w:name="Medium Grid 1 Accent 6" w:semiHidden="0" w:uiPriority="67" w:unhideWhenUsed="0"/>
-    <w:lsdException w:name="Medium Grid 2 Accent 6" w:semiHidden="0" w:uiPriority="68" w:unhideWhenUsed="0"/>
-    <w:lsdException w:name="Medium Grid 3 Accent 6" w:semiHidden="0" w:uiPriority="69" w:unhideWhenUsed="0"/>
-    <w:lsdException w:name="Dark List Accent 6" w:semiHidden="0" w:uiPriority="70" w:unhideWhenUsed="0"/>
-    <w:lsdException w:name="Colorful Shading Accent 6" w:semiHidden="0" w:uiPriority="71" w:unhideWhenUsed="0"/>
-    <w:lsdException w:name="Colorful List Accent 6" w:semiHidden="0" w:uiPriority="72" w:unhideWhenUsed="0"/>
-    <w:lsdException w:name="Colorful Grid Accent 6" w:semiHidden="0" w:uiPriority="73" w:unhideWhenUsed="0"/>
-    <w:lsdException w:name="Subtle Emphasis" w:semiHidden="0" w:uiPriority="19" w:unhideWhenUsed="0" w:qFormat="1"/>
-    <w:lsdException w:name="Intense Emphasis" w:semiHidden="0" w:uiPriority="21" w:unhideWhenUsed="0" w:qFormat="1"/>
-    <w:lsdException w:name="Subtle Reference" w:semiHidden="0" w:uiPriority="31" w:unhideWhenUsed="0" w:qFormat="1"/>
-    <w:lsdException w:name="Intense Reference" w:semiHidden="0" w:uiPriority="32" w:unhideWhenUsed="0" w:qFormat="1"/>
-    <w:lsdException w:name="Book Title" w:semiHidden="0" w:uiPriority="33" w:unhideWhenUsed="0" w:qFormat="1"/>
-    <w:lsdException w:name="Bibliography" w:uiPriority="37"/>
-    <w:lsdException w:name="TOC Heading" w:uiPriority="39" w:qFormat="1"/>
-  </w:latentStyles>
-  <w:style w:type="paragraph" w:default="1" w:styleId="Normal">
-    <w:name w:val="Normal"/>
-    <w:qFormat/>
-  </w:style>
-  <w:style w:type="character" w:default="1" w:styleId="Fuentedeprrafopredeter">
-    <w:name w:val="Default Paragraph Font"/>
-    <w:uiPriority w:val="1"/>
-    <w:semiHidden/>
-    <w:unhideWhenUsed/>
-  </w:style>
-  <w:style w:type="table" w:default="1" w:styleId="Tablanormal">
-    <w:name w:val="Normal Table"/>
-    <w:uiPriority w:val="99"/>
-    <w:semiHidden/>
-    <w:unhideWhenUsed/>
-    <w:tblPr>
-      <w:tblInd w:w="0" w:type="dxa"/>
-      <w:tblCellMar>
-        <w:top w:w="0" w:type="dxa"/>
-        <w:left w:w="108" w:type="dxa"/>
-        <w:bottom w:w="0" w:type="dxa"/>
-        <w:right w:w="108" w:type="dxa"/>
-      </w:tblCellMar>
-    </w:tblPr>
-  </w:style>
-  <w:style w:type="numbering" w:default="1" w:styleId="Sinlista">
-    <w:name w:val="No List"/>
-    <w:uiPriority w:val="99"/>
-    <w:semiHidden/>
-    <w:unhideWhenUsed/>
-  </w:style>
-  <w:style w:type="paragraph" w:customStyle="1" w:styleId="938A0247DF244E8FA4E19EC52F633617">
-    <w:name w:val="938A0247DF244E8FA4E19EC52F633617"/>
-    <w:rsid w:val="00752187"/>
-  </w:style>
-  <w:style w:type="paragraph" w:customStyle="1" w:styleId="D9142F473E91432C89FF3415AC2FF7D9">
-    <w:name w:val="D9142F473E91432C89FF3415AC2FF7D9"/>
-    <w:rsid w:val="00752187"/>
-  </w:style>
-  <w:style w:type="paragraph" w:customStyle="1" w:styleId="6AD8BF28D6F14CB7829613D35525C85D">
-    <w:name w:val="6AD8BF28D6F14CB7829613D35525C85D"/>
-    <w:rsid w:val="00752187"/>
-  </w:style>
-  <w:style w:type="paragraph" w:customStyle="1" w:styleId="6044BC01C1084D7DB7D6823C7C925C2B">
-    <w:name w:val="6044BC01C1084D7DB7D6823C7C925C2B"/>
-    <w:rsid w:val="00752187"/>
-  </w:style>
-  <w:style w:type="paragraph" w:customStyle="1" w:styleId="3CC9C68E0DDD403996CFBFD561320B13">
-    <w:name w:val="3CC9C68E0DDD403996CFBFD561320B13"/>
-    <w:rsid w:val="00752187"/>
-  </w:style>
-  <w:style w:type="paragraph" w:customStyle="1" w:styleId="B7153E14B7A34F44A19D41FB2232ACB4">
-    <w:name w:val="B7153E14B7A34F44A19D41FB2232ACB4"/>
-    <w:rsid w:val="009F0417"/>
-  </w:style>
-  <w:style w:type="paragraph" w:customStyle="1" w:styleId="7339CB822CA14D5AB2B66430CF00C531">
-    <w:name w:val="7339CB822CA14D5AB2B66430CF00C531"/>
-    <w:rsid w:val="009F0417"/>
-  </w:style>
-  <w:style w:type="paragraph" w:customStyle="1" w:styleId="724E594AD9DE4C46B7E4FAB535EA93CE">
-    <w:name w:val="724E594AD9DE4C46B7E4FAB535EA93CE"/>
-    <w:rsid w:val="009F0417"/>
-  </w:style>
-  <w:style w:type="paragraph" w:customStyle="1" w:styleId="E698F025D7994BDBB154ECA708A5BA9E">
-    <w:name w:val="E698F025D7994BDBB154ECA708A5BA9E"/>
-    <w:rsid w:val="009F0417"/>
-  </w:style>
-  <w:style w:type="paragraph" w:customStyle="1" w:styleId="194BB9EE487E42D1ABAF9CCAA1EB168F">
-    <w:name w:val="194BB9EE487E42D1ABAF9CCAA1EB168F"/>
-    <w:rsid w:val="009F0417"/>
-  </w:style>
-  <w:style w:type="paragraph" w:customStyle="1" w:styleId="7A504315A81645F88BCF4306AAECDA0D">
-    <w:name w:val="7A504315A81645F88BCF4306AAECDA0D"/>
-    <w:rsid w:val="009F0417"/>
-  </w:style>
-  <w:style w:type="paragraph" w:customStyle="1" w:styleId="A3D783730C714B9598DFEC2B0D6DEEE2">
-    <w:name w:val="A3D783730C714B9598DFEC2B0D6DEEE2"/>
-    <w:rsid w:val="009F0417"/>
-  </w:style>
-  <w:style w:type="paragraph" w:customStyle="1" w:styleId="20B4BAD537D64324860ACC6B477B12CC">
-    <w:name w:val="20B4BAD537D64324860ACC6B477B12CC"/>
-    <w:rsid w:val="009F0417"/>
-  </w:style>
-  <w:style w:type="paragraph" w:customStyle="1" w:styleId="8E8BF295A8B14B3D97DF4F0ACF16D916">
-    <w:name w:val="8E8BF295A8B14B3D97DF4F0ACF16D916"/>
-    <w:rsid w:val="009F0417"/>
-  </w:style>
-  <w:style w:type="paragraph" w:customStyle="1" w:styleId="B2A0D7230E6C405CA7B8CDF604094872">
-    <w:name w:val="B2A0D7230E6C405CA7B8CDF604094872"/>
-    <w:rsid w:val="009F0417"/>
-  </w:style>
-  <w:style w:type="paragraph" w:customStyle="1" w:styleId="3F9014AEF0CC4EC29CA2702918D2A12D">
-    <w:name w:val="3F9014AEF0CC4EC29CA2702918D2A12D"/>
-    <w:rsid w:val="009F0417"/>
-  </w:style>
-  <w:style w:type="paragraph" w:customStyle="1" w:styleId="52F839E121F6432DA80ADB048078FDA8">
-    <w:name w:val="52F839E121F6432DA80ADB048078FDA8"/>
-    <w:rsid w:val="009F0417"/>
-  </w:style>
-</w:styles>
-</file>
-
-<file path=word/glossary/webSettings.xml><?xml version="1.0" encoding="utf-8"?>
-<w:webSettings xmlns:mc="http://schemas.openxmlformats.org/markup-compatibility/2006" xmlns:r="http://schemas.openxmlformats.org/officeDocument/2006/relationships" xmlns:w="http://schemas.openxmlformats.org/wordprocessingml/2006/main" xmlns:w14="http://schemas.microsoft.com/office/word/2010/wordml" mc:Ignorable="w14">
-  <w:optimizeForBrowser/>
-  <w:allowPNG/>
-</w:webSettings>
-</file>
-
 <file path=word/theme/theme1.xml><?xml version="1.0" encoding="utf-8"?>
 <a:theme xmlns:a="http://schemas.openxmlformats.org/drawingml/2006/main" name="Tema de Office">
   <a:themeElements>
@@ -13418,7 +12795,7 @@
 </file>
 
 <file path=customXml/itemProps2.xml><?xml version="1.0" encoding="utf-8"?>
-<ds:datastoreItem xmlns:ds="http://schemas.openxmlformats.org/officeDocument/2006/customXml" ds:itemID="{EA84A0CE-A9E1-4540-9E2B-4CB88F39CEFA}">
+<ds:datastoreItem xmlns:ds="http://schemas.openxmlformats.org/officeDocument/2006/customXml" ds:itemID="{403CD86F-E39F-48E1-A8D9-2BFE820A1EFA}">
   <ds:schemaRefs>
     <ds:schemaRef ds:uri="http://schemas.openxmlformats.org/officeDocument/2006/bibliography"/>
   </ds:schemaRefs>

</xml_diff>